<commit_message>
feat: add readme file
</commit_message>
<xml_diff>
--- a/relatorio.docx
+++ b/relatorio.docx
@@ -15,7 +15,9 @@
       </w:pPr>
       <w:r>
         <w:rPr>
-          <w:rFonts w:ascii="Verdana" w:hAnsi="Verdana"/>
+          <w:rFonts w:cs="Times New Roman"/>
+          <w:b/>
+          <w:sz w:val="28"/>
         </w:rPr>
         <w:drawing>
           <wp:anchor behindDoc="0" distT="0" distB="0" distL="0" distR="0" simplePos="0" locked="0" layoutInCell="1" allowOverlap="1" relativeHeight="2">
@@ -77,8 +79,122 @@
       </w:pPr>
       <w:r>
         <w:rPr>
+          <w:rFonts w:cs="Times New Roman"/>
+          <w:b/>
+          <w:sz w:val="28"/>
+        </w:rPr>
+      </w:r>
+    </w:p>
+    <w:p>
+      <w:pPr>
+        <w:pStyle w:val="Normal"/>
+        <w:jc w:val="center"/>
+        <w:rPr>
+          <w:rFonts w:cs="Times New Roman"/>
+          <w:b/>
+          <w:b/>
+          <w:sz w:val="28"/>
+        </w:rPr>
+      </w:pPr>
+      <w:r>
+        <w:rPr>
+          <w:rFonts w:cs="Times New Roman"/>
+          <w:b/>
+          <w:sz w:val="28"/>
+        </w:rPr>
+      </w:r>
+    </w:p>
+    <w:p>
+      <w:pPr>
+        <w:pStyle w:val="Normal"/>
+        <w:jc w:val="center"/>
+        <w:rPr>
+          <w:rFonts w:cs="Times New Roman"/>
+          <w:b/>
+          <w:b/>
+          <w:sz w:val="28"/>
+        </w:rPr>
+      </w:pPr>
+      <w:r>
+        <w:rPr>
+          <w:rFonts w:cs="Times New Roman"/>
+          <w:b/>
+          <w:sz w:val="28"/>
+        </w:rPr>
+      </w:r>
+    </w:p>
+    <w:p>
+      <w:pPr>
+        <w:pStyle w:val="Normal"/>
+        <w:jc w:val="center"/>
+        <w:rPr>
+          <w:rFonts w:cs="Times New Roman"/>
+          <w:b/>
+          <w:b/>
+          <w:sz w:val="28"/>
+        </w:rPr>
+      </w:pPr>
+      <w:r>
+        <w:rPr>
+          <w:rFonts w:cs="Times New Roman"/>
+          <w:b/>
+          <w:sz w:val="28"/>
+        </w:rPr>
+      </w:r>
+    </w:p>
+    <w:p>
+      <w:pPr>
+        <w:pStyle w:val="Normal"/>
+        <w:jc w:val="center"/>
+        <w:rPr>
+          <w:rFonts w:cs="Times New Roman"/>
+          <w:b/>
+          <w:b/>
+          <w:sz w:val="28"/>
+        </w:rPr>
+      </w:pPr>
+      <w:r>
+        <w:rPr>
+          <w:rFonts w:cs="Times New Roman"/>
+          <w:b/>
+          <w:sz w:val="28"/>
+        </w:rPr>
+      </w:r>
+    </w:p>
+    <w:p>
+      <w:pPr>
+        <w:pStyle w:val="Normal"/>
+        <w:jc w:val="center"/>
+        <w:rPr>
+          <w:rFonts w:cs="Times New Roman"/>
+          <w:b/>
+          <w:b/>
+          <w:sz w:val="28"/>
+        </w:rPr>
+      </w:pPr>
+      <w:r>
+        <w:rPr>
+          <w:rFonts w:cs="Times New Roman"/>
+          <w:b/>
+          <w:sz w:val="28"/>
+        </w:rPr>
+      </w:r>
+    </w:p>
+    <w:p>
+      <w:pPr>
+        <w:pStyle w:val="Normal"/>
+        <w:jc w:val="center"/>
+        <w:rPr>
           <w:rFonts w:ascii="Verdana" w:hAnsi="Verdana"/>
         </w:rPr>
+      </w:pPr>
+      <w:r>
+        <w:rPr>
+          <w:rFonts w:cs="Times New Roman" w:ascii="Verdana" w:hAnsi="Verdana"/>
+          <w:b/>
+          <w:sz w:val="28"/>
+        </w:rPr>
+        <w:t>PROGRAMAÇÃO NÃO PROCEDIMENTAL</w:t>
       </w:r>
     </w:p>
     <w:p>
@@ -94,8 +210,81 @@
       </w:pPr>
       <w:r>
         <w:rPr>
+          <w:rFonts w:cs="Times New Roman"/>
+          <w:b/>
+          <w:sz w:val="28"/>
+        </w:rPr>
+      </w:r>
+    </w:p>
+    <w:p>
+      <w:pPr>
+        <w:pStyle w:val="Normal"/>
+        <w:jc w:val="center"/>
+        <w:rPr>
+          <w:rFonts w:cs="Times New Roman"/>
+          <w:b/>
+          <w:b/>
+          <w:sz w:val="28"/>
+        </w:rPr>
+      </w:pPr>
+      <w:r>
+        <w:rPr>
+          <w:rFonts w:cs="Times New Roman"/>
+          <w:b/>
+          <w:sz w:val="28"/>
+        </w:rPr>
+      </w:r>
+    </w:p>
+    <w:p>
+      <w:pPr>
+        <w:pStyle w:val="Normal"/>
+        <w:jc w:val="center"/>
+        <w:rPr>
+          <w:rFonts w:cs="Times New Roman"/>
+          <w:b/>
+          <w:b/>
+          <w:sz w:val="28"/>
+        </w:rPr>
+      </w:pPr>
+      <w:r>
+        <w:rPr>
+          <w:rFonts w:cs="Times New Roman"/>
+          <w:b/>
+          <w:sz w:val="28"/>
+        </w:rPr>
+      </w:r>
+    </w:p>
+    <w:p>
+      <w:pPr>
+        <w:pStyle w:val="Normal"/>
+        <w:jc w:val="center"/>
+        <w:rPr>
           <w:rFonts w:ascii="Verdana" w:hAnsi="Verdana"/>
         </w:rPr>
+      </w:pPr>
+      <w:r>
+        <w:rPr>
+          <w:rFonts w:cs="Times New Roman" w:ascii="Verdana" w:hAnsi="Verdana"/>
+          <w:b/>
+          <w:sz w:val="28"/>
+        </w:rPr>
+        <w:t>MEIO CAMPO</w:t>
+      </w:r>
+    </w:p>
+    <w:p>
+      <w:pPr>
+        <w:pStyle w:val="Normal"/>
+        <w:jc w:val="center"/>
+        <w:rPr>
+          <w:rFonts w:ascii="Verdana" w:hAnsi="Verdana" w:cs="Times New Roman"/>
+          <w:sz w:val="28"/>
+        </w:rPr>
+      </w:pPr>
+      <w:r>
+        <w:rPr>
+          <w:rFonts w:cs="Times New Roman" w:ascii="Verdana" w:hAnsi="Verdana"/>
+          <w:sz w:val="28"/>
+        </w:rPr>
       </w:r>
     </w:p>
     <w:p>
@@ -111,276 +300,73 @@
       </w:pPr>
       <w:r>
         <w:rPr>
+          <w:rFonts w:cs="Times New Roman"/>
+          <w:b/>
+          <w:sz w:val="28"/>
+        </w:rPr>
+      </w:r>
+    </w:p>
+    <w:p>
+      <w:pPr>
+        <w:pStyle w:val="Normal"/>
+        <w:jc w:val="center"/>
+        <w:rPr>
+          <w:rFonts w:cs="Times New Roman"/>
+          <w:b/>
+          <w:b/>
+          <w:sz w:val="28"/>
+        </w:rPr>
+      </w:pPr>
+      <w:r>
+        <w:rPr>
+          <w:rFonts w:cs="Times New Roman"/>
+          <w:b/>
+          <w:sz w:val="28"/>
+        </w:rPr>
+      </w:r>
+    </w:p>
+    <w:p>
+      <w:pPr>
+        <w:pStyle w:val="Normal"/>
+        <w:jc w:val="center"/>
+        <w:rPr>
+          <w:rFonts w:cs="Times New Roman"/>
+          <w:b/>
+          <w:b/>
+          <w:sz w:val="28"/>
+        </w:rPr>
+      </w:pPr>
+      <w:r>
+        <w:rPr>
+          <w:rFonts w:cs="Times New Roman"/>
+          <w:b/>
+          <w:sz w:val="28"/>
+        </w:rPr>
+      </w:r>
+    </w:p>
+    <w:p>
+      <w:pPr>
+        <w:pStyle w:val="Normal"/>
+        <w:jc w:val="center"/>
+        <w:rPr>
           <w:rFonts w:ascii="Verdana" w:hAnsi="Verdana"/>
         </w:rPr>
-      </w:r>
-    </w:p>
-    <w:p>
-      <w:pPr>
-        <w:pStyle w:val="Normal"/>
-        <w:jc w:val="center"/>
-        <w:rPr>
-          <w:rFonts w:cs="Times New Roman"/>
-          <w:b/>
-          <w:b/>
-          <w:sz w:val="28"/>
-        </w:rPr>
-      </w:pPr>
-      <w:r>
+      </w:pPr>
+      <w:r>
+        <w:rPr>
+          <w:rFonts w:cs="Times New Roman" w:ascii="Verdana" w:hAnsi="Verdana"/>
+          <w:sz w:val="28"/>
+        </w:rPr>
+        <w:t>Eliúde Carvalho Vemba</w:t>
+      </w:r>
+    </w:p>
+    <w:p>
+      <w:pPr>
+        <w:pStyle w:val="Normal"/>
+        <w:jc w:val="center"/>
         <w:rPr>
           <w:rFonts w:ascii="Verdana" w:hAnsi="Verdana"/>
         </w:rPr>
-      </w:r>
-    </w:p>
-    <w:p>
-      <w:pPr>
-        <w:pStyle w:val="Normal"/>
-        <w:jc w:val="center"/>
-        <w:rPr>
-          <w:rFonts w:cs="Times New Roman"/>
-          <w:b/>
-          <w:b/>
-          <w:sz w:val="28"/>
-        </w:rPr>
-      </w:pPr>
-      <w:r>
-        <w:rPr>
-          <w:rFonts w:ascii="Verdana" w:hAnsi="Verdana"/>
-        </w:rPr>
-      </w:r>
-    </w:p>
-    <w:p>
-      <w:pPr>
-        <w:pStyle w:val="Normal"/>
-        <w:jc w:val="center"/>
-        <w:rPr>
-          <w:rFonts w:cs="Times New Roman"/>
-          <w:b/>
-          <w:b/>
-          <w:sz w:val="28"/>
-        </w:rPr>
-      </w:pPr>
-      <w:r>
-        <w:rPr>
-          <w:rFonts w:ascii="Verdana" w:hAnsi="Verdana"/>
-        </w:rPr>
-      </w:r>
-    </w:p>
-    <w:p>
-      <w:pPr>
-        <w:pStyle w:val="Normal"/>
-        <w:jc w:val="center"/>
-        <w:rPr>
-          <w:rFonts w:ascii="Verdana" w:hAnsi="Verdana"/>
-        </w:rPr>
-      </w:pPr>
-      <w:r>
-        <w:rPr>
-          <w:rFonts w:cs="Times New Roman" w:ascii="Verdana" w:hAnsi="Verdana"/>
-          <w:b/>
-          <w:sz w:val="28"/>
-        </w:rPr>
-        <w:t>P</w:t>
-      </w:r>
-      <w:r>
-        <w:rPr>
-          <w:rFonts w:cs="Times New Roman" w:ascii="Verdana" w:hAnsi="Verdana"/>
-          <w:b/>
-          <w:sz w:val="28"/>
-        </w:rPr>
-        <w:t>ROGRAMAÇÃO</w:t>
-      </w:r>
-      <w:r>
-        <w:rPr>
-          <w:rFonts w:cs="Times New Roman" w:ascii="Verdana" w:hAnsi="Verdana"/>
-          <w:b/>
-          <w:sz w:val="28"/>
-        </w:rPr>
-        <w:t xml:space="preserve"> N</w:t>
-      </w:r>
-      <w:r>
-        <w:rPr>
-          <w:rFonts w:cs="Times New Roman" w:ascii="Verdana" w:hAnsi="Verdana"/>
-          <w:b/>
-          <w:sz w:val="28"/>
-        </w:rPr>
-        <w:t>ÃO</w:t>
-      </w:r>
-      <w:r>
-        <w:rPr>
-          <w:rFonts w:cs="Times New Roman" w:ascii="Verdana" w:hAnsi="Verdana"/>
-          <w:b/>
-          <w:sz w:val="28"/>
-        </w:rPr>
-        <w:t xml:space="preserve"> P</w:t>
-      </w:r>
-      <w:r>
-        <w:rPr>
-          <w:rFonts w:cs="Times New Roman" w:ascii="Verdana" w:hAnsi="Verdana"/>
-          <w:b/>
-          <w:sz w:val="28"/>
-        </w:rPr>
-        <w:t>ROCEDIMENTAL</w:t>
-      </w:r>
-    </w:p>
-    <w:p>
-      <w:pPr>
-        <w:pStyle w:val="Normal"/>
-        <w:jc w:val="center"/>
-        <w:rPr>
-          <w:rFonts w:cs="Times New Roman"/>
-          <w:b/>
-          <w:b/>
-          <w:sz w:val="28"/>
-        </w:rPr>
-      </w:pPr>
-      <w:r>
-        <w:rPr>
-          <w:rFonts w:ascii="Verdana" w:hAnsi="Verdana"/>
-        </w:rPr>
-      </w:r>
-    </w:p>
-    <w:p>
-      <w:pPr>
-        <w:pStyle w:val="Normal"/>
-        <w:jc w:val="center"/>
-        <w:rPr>
-          <w:rFonts w:cs="Times New Roman"/>
-          <w:b/>
-          <w:b/>
-          <w:sz w:val="28"/>
-        </w:rPr>
-      </w:pPr>
-      <w:r>
-        <w:rPr>
-          <w:rFonts w:ascii="Verdana" w:hAnsi="Verdana"/>
-        </w:rPr>
-      </w:r>
-    </w:p>
-    <w:p>
-      <w:pPr>
-        <w:pStyle w:val="Normal"/>
-        <w:jc w:val="center"/>
-        <w:rPr>
-          <w:rFonts w:cs="Times New Roman"/>
-          <w:b/>
-          <w:b/>
-          <w:sz w:val="28"/>
-        </w:rPr>
-      </w:pPr>
-      <w:r>
-        <w:rPr>
-          <w:rFonts w:ascii="Verdana" w:hAnsi="Verdana"/>
-        </w:rPr>
-      </w:r>
-    </w:p>
-    <w:p>
-      <w:pPr>
-        <w:pStyle w:val="Normal"/>
-        <w:jc w:val="center"/>
-        <w:rPr>
-          <w:rFonts w:ascii="Verdana" w:hAnsi="Verdana"/>
-        </w:rPr>
-      </w:pPr>
-      <w:r>
-        <w:rPr>
-          <w:rFonts w:cs="Times New Roman" w:ascii="Verdana" w:hAnsi="Verdana"/>
-          <w:b/>
-          <w:sz w:val="28"/>
-        </w:rPr>
-        <w:t>MEIO CAMPO</w:t>
-      </w:r>
-    </w:p>
-    <w:p>
-      <w:pPr>
-        <w:pStyle w:val="Normal"/>
-        <w:jc w:val="center"/>
-        <w:rPr>
-          <w:rFonts w:ascii="Verdana" w:hAnsi="Verdana" w:cs="Times New Roman"/>
-          <w:sz w:val="28"/>
-        </w:rPr>
-      </w:pPr>
-      <w:r>
-        <w:rPr>
-          <w:rFonts w:cs="Times New Roman" w:ascii="Verdana" w:hAnsi="Verdana"/>
-          <w:sz w:val="28"/>
-        </w:rPr>
-      </w:r>
-    </w:p>
-    <w:p>
-      <w:pPr>
-        <w:pStyle w:val="Normal"/>
-        <w:jc w:val="center"/>
-        <w:rPr>
-          <w:rFonts w:cs="Times New Roman"/>
-          <w:b/>
-          <w:b/>
-          <w:sz w:val="28"/>
-        </w:rPr>
-      </w:pPr>
-      <w:r>
-        <w:rPr>
-          <w:rFonts w:ascii="Verdana" w:hAnsi="Verdana"/>
-        </w:rPr>
-      </w:r>
-    </w:p>
-    <w:p>
-      <w:pPr>
-        <w:pStyle w:val="Normal"/>
-        <w:jc w:val="center"/>
-        <w:rPr>
-          <w:rFonts w:cs="Times New Roman"/>
-          <w:b/>
-          <w:b/>
-          <w:sz w:val="28"/>
-        </w:rPr>
-      </w:pPr>
-      <w:r>
-        <w:rPr>
-          <w:rFonts w:ascii="Verdana" w:hAnsi="Verdana"/>
-        </w:rPr>
-      </w:r>
-    </w:p>
-    <w:p>
-      <w:pPr>
-        <w:pStyle w:val="Normal"/>
-        <w:jc w:val="center"/>
-        <w:rPr>
-          <w:rFonts w:cs="Times New Roman"/>
-          <w:b/>
-          <w:b/>
-          <w:sz w:val="28"/>
-        </w:rPr>
-      </w:pPr>
-      <w:r>
-        <w:rPr>
-          <w:rFonts w:ascii="Verdana" w:hAnsi="Verdana"/>
-        </w:rPr>
-      </w:r>
-    </w:p>
-    <w:p>
-      <w:pPr>
-        <w:pStyle w:val="Normal"/>
-        <w:jc w:val="center"/>
-        <w:rPr>
-          <w:rFonts w:ascii="Verdana" w:hAnsi="Verdana"/>
-        </w:rPr>
-      </w:pPr>
-      <w:r>
-        <w:rPr>
-          <w:rFonts w:cs="Times New Roman" w:ascii="Verdana" w:hAnsi="Verdana"/>
-          <w:sz w:val="28"/>
-        </w:rPr>
-        <w:t>Eliúde Carvalho Vemba</w:t>
-      </w:r>
-    </w:p>
-    <w:p>
-      <w:pPr>
-        <w:pStyle w:val="Normal"/>
-        <w:jc w:val="center"/>
-        <w:rPr>
-          <w:rFonts w:ascii="Verdana" w:hAnsi="Verdana"/>
-        </w:rPr>
       </w:pPr>
       <w:r>
         <w:rPr>
@@ -405,38 +391,6 @@
           <w:sz w:val="28"/>
         </w:rPr>
         <w:t>Ludmilo Hueba Cambambi</w:t>
-      </w:r>
-    </w:p>
-    <w:p>
-      <w:pPr>
-        <w:pStyle w:val="Normal"/>
-        <w:jc w:val="center"/>
-        <w:rPr>
-          <w:rFonts w:ascii="Verdana" w:hAnsi="Verdana" w:cs="Times New Roman"/>
-          <w:sz w:val="28"/>
-        </w:rPr>
-      </w:pPr>
-      <w:r>
-        <w:rPr>
-          <w:rFonts w:cs="Times New Roman" w:ascii="Verdana" w:hAnsi="Verdana"/>
-          <w:sz w:val="28"/>
-        </w:rPr>
-      </w:r>
-    </w:p>
-    <w:p>
-      <w:pPr>
-        <w:pStyle w:val="Normal"/>
-        <w:jc w:val="center"/>
-        <w:rPr>
-          <w:rFonts w:ascii="Verdana" w:hAnsi="Verdana" w:cs="Times New Roman"/>
-          <w:sz w:val="28"/>
-        </w:rPr>
-      </w:pPr>
-      <w:r>
-        <w:rPr>
-          <w:rFonts w:cs="Times New Roman" w:ascii="Verdana" w:hAnsi="Verdana"/>
-          <w:sz w:val="28"/>
-        </w:rPr>
       </w:r>
     </w:p>
     <w:p>
@@ -1855,19 +1809,6 @@
           <w:rFonts w:cs="Times New Roman" w:ascii="Verdana" w:hAnsi="Verdana"/>
         </w:rPr>
       </w:r>
-    </w:p>
-    <w:p>
-      <w:pPr>
-        <w:pStyle w:val="Normal"/>
-        <w:rPr>
-          <w:rFonts w:ascii="Verdana" w:hAnsi="Verdana" w:cs="Times New Roman"/>
-        </w:rPr>
-      </w:pPr>
-      <w:r>
-        <w:rPr>
-          <w:rFonts w:cs="Times New Roman" w:ascii="Verdana" w:hAnsi="Verdana"/>
-        </w:rPr>
-      </w:r>
       <w:r>
         <w:br w:type="page"/>
       </w:r>
@@ -1911,7 +1852,9 @@
       </w:pPr>
       <w:r>
         <w:rPr>
-          <w:rFonts w:cs="Times New Roman" w:ascii="Verdana" w:hAnsi="Verdana"/>
+          <w:b/>
+          <w:sz w:val="28"/>
+          <w:lang w:val="en-US"/>
         </w:rPr>
       </w:r>
     </w:p>
@@ -2154,11 +2097,7 @@
       </w:pPr>
       <w:r>
         <w:rPr>
-          <w:rFonts w:cs="Times New Roman" w:ascii="Verdana" w:hAnsi="Verdana"/>
-          <w:b w:val="false"/>
-          <w:bCs w:val="false"/>
-          <w:sz w:val="24"/>
-          <w:szCs w:val="24"/>
+          <w:lang w:val="en-US"/>
         </w:rPr>
       </w:r>
     </w:p>
@@ -2534,209 +2473,169 @@
       </w:pPr>
       <w:r>
         <w:rPr>
-          <w:rFonts w:cs="Times New Roman" w:ascii="Verdana" w:hAnsi="Verdana"/>
-          <w:b w:val="false"/>
-          <w:bCs w:val="false"/>
-          <w:sz w:val="24"/>
-          <w:szCs w:val="24"/>
-        </w:rPr>
-      </w:r>
-    </w:p>
-    <w:p>
-      <w:pPr>
-        <w:pStyle w:val="Normal"/>
-        <w:tabs>
-          <w:tab w:val="clear" w:pos="708"/>
-          <w:tab w:val="left" w:pos="5358" w:leader="none"/>
-        </w:tabs>
-        <w:jc w:val="left"/>
-        <w:rPr>
-          <w:lang w:val="en-US"/>
-        </w:rPr>
-      </w:pPr>
-      <w:r>
-        <w:rPr>
-          <w:rFonts w:cs="Times New Roman" w:ascii="Verdana" w:hAnsi="Verdana"/>
-          <w:b w:val="false"/>
-          <w:bCs w:val="false"/>
-          <w:sz w:val="24"/>
-          <w:szCs w:val="24"/>
-        </w:rPr>
-      </w:r>
-    </w:p>
-    <w:p>
-      <w:pPr>
-        <w:pStyle w:val="Normal"/>
-        <w:tabs>
-          <w:tab w:val="clear" w:pos="708"/>
-          <w:tab w:val="left" w:pos="5358" w:leader="none"/>
-        </w:tabs>
-        <w:jc w:val="left"/>
-        <w:rPr>
-          <w:lang w:val="en-US"/>
-        </w:rPr>
-      </w:pPr>
-      <w:r>
-        <w:rPr>
-          <w:rFonts w:cs="Times New Roman" w:ascii="Verdana" w:hAnsi="Verdana"/>
-          <w:b w:val="false"/>
-          <w:bCs w:val="false"/>
-          <w:sz w:val="24"/>
-          <w:szCs w:val="24"/>
-        </w:rPr>
-      </w:r>
-    </w:p>
-    <w:p>
-      <w:pPr>
-        <w:pStyle w:val="Normal"/>
-        <w:tabs>
-          <w:tab w:val="clear" w:pos="708"/>
-          <w:tab w:val="left" w:pos="5358" w:leader="none"/>
-        </w:tabs>
-        <w:jc w:val="left"/>
-        <w:rPr>
-          <w:lang w:val="en-US"/>
-        </w:rPr>
-      </w:pPr>
-      <w:r>
-        <w:rPr>
-          <w:rFonts w:cs="Times New Roman" w:ascii="Verdana" w:hAnsi="Verdana"/>
-          <w:b w:val="false"/>
-          <w:bCs w:val="false"/>
-          <w:sz w:val="24"/>
-          <w:szCs w:val="24"/>
-        </w:rPr>
-      </w:r>
-    </w:p>
-    <w:p>
-      <w:pPr>
-        <w:pStyle w:val="Normal"/>
-        <w:tabs>
-          <w:tab w:val="clear" w:pos="708"/>
-          <w:tab w:val="left" w:pos="5358" w:leader="none"/>
-        </w:tabs>
-        <w:jc w:val="left"/>
-        <w:rPr>
-          <w:lang w:val="en-US"/>
-        </w:rPr>
-      </w:pPr>
-      <w:r>
-        <w:rPr>
-          <w:rFonts w:cs="Times New Roman" w:ascii="Verdana" w:hAnsi="Verdana"/>
-          <w:b w:val="false"/>
-          <w:bCs w:val="false"/>
-          <w:sz w:val="24"/>
-          <w:szCs w:val="24"/>
-        </w:rPr>
-      </w:r>
-    </w:p>
-    <w:p>
-      <w:pPr>
-        <w:pStyle w:val="Normal"/>
-        <w:tabs>
-          <w:tab w:val="clear" w:pos="708"/>
-          <w:tab w:val="left" w:pos="5358" w:leader="none"/>
-        </w:tabs>
-        <w:jc w:val="left"/>
-        <w:rPr>
-          <w:lang w:val="en-US"/>
-        </w:rPr>
-      </w:pPr>
-      <w:r>
-        <w:rPr>
-          <w:rFonts w:cs="Times New Roman" w:ascii="Verdana" w:hAnsi="Verdana"/>
-          <w:b w:val="false"/>
-          <w:bCs w:val="false"/>
-          <w:sz w:val="24"/>
-          <w:szCs w:val="24"/>
-        </w:rPr>
-      </w:r>
-    </w:p>
-    <w:p>
-      <w:pPr>
-        <w:pStyle w:val="Normal"/>
-        <w:tabs>
-          <w:tab w:val="clear" w:pos="708"/>
-          <w:tab w:val="left" w:pos="5358" w:leader="none"/>
-        </w:tabs>
-        <w:jc w:val="left"/>
-        <w:rPr>
-          <w:lang w:val="en-US"/>
-        </w:rPr>
-      </w:pPr>
-      <w:r>
-        <w:rPr>
-          <w:rFonts w:cs="Times New Roman" w:ascii="Verdana" w:hAnsi="Verdana"/>
-          <w:b w:val="false"/>
-          <w:bCs w:val="false"/>
-          <w:sz w:val="24"/>
-          <w:szCs w:val="24"/>
-        </w:rPr>
-      </w:r>
-    </w:p>
-    <w:p>
-      <w:pPr>
-        <w:pStyle w:val="Normal"/>
-        <w:tabs>
-          <w:tab w:val="clear" w:pos="708"/>
-          <w:tab w:val="left" w:pos="5358" w:leader="none"/>
-        </w:tabs>
-        <w:jc w:val="left"/>
-        <w:rPr>
-          <w:lang w:val="en-US"/>
-        </w:rPr>
-      </w:pPr>
-      <w:r>
-        <w:rPr>
-          <w:rFonts w:cs="Times New Roman" w:ascii="Verdana" w:hAnsi="Verdana"/>
-          <w:b w:val="false"/>
-          <w:bCs w:val="false"/>
-          <w:sz w:val="24"/>
-          <w:szCs w:val="24"/>
-        </w:rPr>
-      </w:r>
-    </w:p>
-    <w:p>
-      <w:pPr>
-        <w:pStyle w:val="Normal"/>
-        <w:tabs>
-          <w:tab w:val="clear" w:pos="708"/>
-          <w:tab w:val="left" w:pos="5358" w:leader="none"/>
-        </w:tabs>
-        <w:jc w:val="left"/>
-        <w:rPr>
-          <w:lang w:val="en-US"/>
-        </w:rPr>
-      </w:pPr>
-      <w:r>
-        <w:rPr>
-          <w:rFonts w:cs="Times New Roman" w:ascii="Verdana" w:hAnsi="Verdana"/>
-          <w:b w:val="false"/>
-          <w:bCs w:val="false"/>
-          <w:sz w:val="24"/>
-          <w:szCs w:val="24"/>
-        </w:rPr>
-      </w:r>
-    </w:p>
-    <w:p>
-      <w:pPr>
-        <w:pStyle w:val="Normal"/>
-        <w:tabs>
-          <w:tab w:val="clear" w:pos="708"/>
-          <w:tab w:val="left" w:pos="5358" w:leader="none"/>
-        </w:tabs>
-        <w:jc w:val="left"/>
-        <w:rPr>
-          <w:lang w:val="en-US"/>
-        </w:rPr>
-      </w:pPr>
-      <w:r>
-        <w:rPr>
-          <w:rFonts w:cs="Times New Roman" w:ascii="Verdana" w:hAnsi="Verdana"/>
-          <w:b w:val="false"/>
-          <w:bCs w:val="false"/>
-          <w:sz w:val="24"/>
-          <w:szCs w:val="24"/>
+          <w:lang w:val="en-US"/>
+        </w:rPr>
+      </w:r>
+    </w:p>
+    <w:p>
+      <w:pPr>
+        <w:pStyle w:val="Normal"/>
+        <w:tabs>
+          <w:tab w:val="clear" w:pos="708"/>
+          <w:tab w:val="left" w:pos="5358" w:leader="none"/>
+        </w:tabs>
+        <w:jc w:val="left"/>
+        <w:rPr>
+          <w:lang w:val="en-US"/>
+        </w:rPr>
+      </w:pPr>
+      <w:r>
+        <w:rPr>
+          <w:lang w:val="en-US"/>
+        </w:rPr>
+      </w:r>
+    </w:p>
+    <w:p>
+      <w:pPr>
+        <w:pStyle w:val="Normal"/>
+        <w:tabs>
+          <w:tab w:val="clear" w:pos="708"/>
+          <w:tab w:val="left" w:pos="5358" w:leader="none"/>
+        </w:tabs>
+        <w:jc w:val="left"/>
+        <w:rPr>
+          <w:lang w:val="en-US"/>
+        </w:rPr>
+      </w:pPr>
+      <w:r>
+        <w:rPr>
+          <w:lang w:val="en-US"/>
+        </w:rPr>
+      </w:r>
+    </w:p>
+    <w:p>
+      <w:pPr>
+        <w:pStyle w:val="Normal"/>
+        <w:tabs>
+          <w:tab w:val="clear" w:pos="708"/>
+          <w:tab w:val="left" w:pos="5358" w:leader="none"/>
+        </w:tabs>
+        <w:jc w:val="left"/>
+        <w:rPr>
+          <w:lang w:val="en-US"/>
+        </w:rPr>
+      </w:pPr>
+      <w:r>
+        <w:rPr>
+          <w:lang w:val="en-US"/>
+        </w:rPr>
+      </w:r>
+    </w:p>
+    <w:p>
+      <w:pPr>
+        <w:pStyle w:val="Normal"/>
+        <w:tabs>
+          <w:tab w:val="clear" w:pos="708"/>
+          <w:tab w:val="left" w:pos="5358" w:leader="none"/>
+        </w:tabs>
+        <w:jc w:val="left"/>
+        <w:rPr>
+          <w:lang w:val="en-US"/>
+        </w:rPr>
+      </w:pPr>
+      <w:r>
+        <w:rPr>
+          <w:lang w:val="en-US"/>
+        </w:rPr>
+      </w:r>
+    </w:p>
+    <w:p>
+      <w:pPr>
+        <w:pStyle w:val="Normal"/>
+        <w:tabs>
+          <w:tab w:val="clear" w:pos="708"/>
+          <w:tab w:val="left" w:pos="5358" w:leader="none"/>
+        </w:tabs>
+        <w:jc w:val="left"/>
+        <w:rPr>
+          <w:lang w:val="en-US"/>
+        </w:rPr>
+      </w:pPr>
+      <w:r>
+        <w:rPr>
+          <w:lang w:val="en-US"/>
+        </w:rPr>
+      </w:r>
+    </w:p>
+    <w:p>
+      <w:pPr>
+        <w:pStyle w:val="Normal"/>
+        <w:tabs>
+          <w:tab w:val="clear" w:pos="708"/>
+          <w:tab w:val="left" w:pos="5358" w:leader="none"/>
+        </w:tabs>
+        <w:jc w:val="left"/>
+        <w:rPr>
+          <w:lang w:val="en-US"/>
+        </w:rPr>
+      </w:pPr>
+      <w:r>
+        <w:rPr>
+          <w:lang w:val="en-US"/>
+        </w:rPr>
+      </w:r>
+    </w:p>
+    <w:p>
+      <w:pPr>
+        <w:pStyle w:val="Normal"/>
+        <w:tabs>
+          <w:tab w:val="clear" w:pos="708"/>
+          <w:tab w:val="left" w:pos="5358" w:leader="none"/>
+        </w:tabs>
+        <w:jc w:val="left"/>
+        <w:rPr>
+          <w:lang w:val="en-US"/>
+        </w:rPr>
+      </w:pPr>
+      <w:r>
+        <w:rPr>
+          <w:lang w:val="en-US"/>
+        </w:rPr>
+      </w:r>
+    </w:p>
+    <w:p>
+      <w:pPr>
+        <w:pStyle w:val="Normal"/>
+        <w:tabs>
+          <w:tab w:val="clear" w:pos="708"/>
+          <w:tab w:val="left" w:pos="5358" w:leader="none"/>
+        </w:tabs>
+        <w:jc w:val="left"/>
+        <w:rPr>
+          <w:lang w:val="en-US"/>
+        </w:rPr>
+      </w:pPr>
+      <w:r>
+        <w:rPr>
+          <w:lang w:val="en-US"/>
+        </w:rPr>
+      </w:r>
+    </w:p>
+    <w:p>
+      <w:pPr>
+        <w:pStyle w:val="Normal"/>
+        <w:tabs>
+          <w:tab w:val="clear" w:pos="708"/>
+          <w:tab w:val="left" w:pos="5358" w:leader="none"/>
+        </w:tabs>
+        <w:jc w:val="left"/>
+        <w:rPr>
+          <w:lang w:val="en-US"/>
+        </w:rPr>
+      </w:pPr>
+      <w:r>
+        <w:rPr>
+          <w:lang w:val="en-US"/>
         </w:rPr>
       </w:r>
     </w:p>
@@ -2757,6 +2656,7 @@
           <w:szCs w:val="28"/>
         </w:rPr>
       </w:pPr>
+      <w:bookmarkStart w:id="0" w:name="__DdeLink__108_621797699"/>
       <w:r>
         <w:rPr>
           <w:rFonts w:cs="Times New Roman" w:ascii="Verdana" w:hAnsi="Verdana"/>
@@ -2768,6 +2668,7 @@
         </w:rPr>
         <w:t>FUNCIONALIDADES</w:t>
       </w:r>
+      <w:bookmarkEnd w:id="0"/>
     </w:p>
     <w:p>
       <w:pPr>
@@ -2986,11 +2887,7 @@
       </w:pPr>
       <w:r>
         <w:rPr>
-          <w:rFonts w:cs="Times New Roman" w:ascii="Verdana" w:hAnsi="Verdana"/>
-          <w:b w:val="false"/>
-          <w:bCs w:val="false"/>
-          <w:sz w:val="24"/>
-          <w:szCs w:val="24"/>
+          <w:lang w:val="en-US"/>
         </w:rPr>
       </w:r>
     </w:p>
@@ -3069,7 +2966,6 @@
           <w:szCs w:val="24"/>
         </w:rPr>
       </w:pPr>
-      <w:bookmarkStart w:id="0" w:name="__DdeLink__42_416115261"/>
       <w:r>
         <w:rPr>
           <w:rFonts w:cs="Times New Roman" w:ascii="Verdana" w:hAnsi="Verdana"/>
@@ -3138,85 +3034,37 @@
       </w:pPr>
       <w:r>
         <w:rPr>
-          <w:rFonts w:cs="Times New Roman" w:ascii="Verdana" w:hAnsi="Verdana"/>
-          <w:b/>
-          <w:bCs/>
-          <w:sz w:val="24"/>
-          <w:szCs w:val="24"/>
-        </w:rPr>
-      </w:r>
-    </w:p>
-    <w:p>
-      <w:pPr>
-        <w:pStyle w:val="Normal"/>
-        <w:tabs>
-          <w:tab w:val="clear" w:pos="708"/>
-          <w:tab w:val="left" w:pos="5358" w:leader="none"/>
-        </w:tabs>
-        <w:jc w:val="left"/>
-        <w:rPr>
-          <w:rFonts w:ascii="Verdana" w:hAnsi="Verdana" w:cs="Times New Roman"/>
-          <w:b/>
-          <w:b/>
-          <w:bCs/>
-          <w:sz w:val="24"/>
-          <w:szCs w:val="24"/>
-        </w:rPr>
-      </w:pPr>
-      <w:r>
-        <w:rPr>
-          <w:rFonts w:cs="Times New Roman" w:ascii="Verdana" w:hAnsi="Verdana"/>
-          <w:b/>
-          <w:bCs/>
-          <w:sz w:val="24"/>
-          <w:szCs w:val="24"/>
-          <w:lang w:val="en-US"/>
-        </w:rPr>
-        <w:t xml:space="preserve">Regra </w:t>
-      </w:r>
-      <w:r>
-        <w:rPr>
-          <w:rFonts w:cs="Times New Roman" w:ascii="Verdana" w:hAnsi="Verdana"/>
-          <w:b/>
-          <w:bCs/>
-          <w:sz w:val="24"/>
-          <w:szCs w:val="24"/>
-          <w:lang w:val="en-US"/>
-        </w:rPr>
-        <w:t>2</w:t>
-      </w:r>
-      <w:r>
-        <w:rPr>
-          <w:rFonts w:cs="Times New Roman" w:ascii="Verdana" w:hAnsi="Verdana"/>
-          <w:b/>
-          <w:bCs/>
-          <w:sz w:val="24"/>
-          <w:szCs w:val="24"/>
-          <w:lang w:val="en-US"/>
-        </w:rPr>
-        <w:t>: “</w:t>
-      </w:r>
-      <w:r>
-        <w:rPr>
-          <w:rFonts w:cs="Times New Roman" w:ascii="Verdana" w:hAnsi="Verdana"/>
-          <w:b/>
-          <w:bCs/>
-          <w:sz w:val="24"/>
-          <w:szCs w:val="24"/>
-          <w:lang w:val="en-US"/>
-        </w:rPr>
-        <w:t>jogo repetido</w:t>
-      </w:r>
-      <w:r>
-        <w:rPr>
-          <w:rFonts w:cs="Times New Roman" w:ascii="Verdana" w:hAnsi="Verdana"/>
-          <w:b/>
-          <w:bCs/>
-          <w:sz w:val="24"/>
-          <w:szCs w:val="24"/>
-          <w:lang w:val="en-US"/>
-        </w:rPr>
-        <w:t xml:space="preserve">” - </w:t>
+          <w:lang w:val="en-US"/>
+        </w:rPr>
+      </w:r>
+    </w:p>
+    <w:p>
+      <w:pPr>
+        <w:pStyle w:val="Normal"/>
+        <w:tabs>
+          <w:tab w:val="clear" w:pos="708"/>
+          <w:tab w:val="left" w:pos="5358" w:leader="none"/>
+        </w:tabs>
+        <w:jc w:val="left"/>
+        <w:rPr>
+          <w:rFonts w:ascii="Verdana" w:hAnsi="Verdana" w:cs="Times New Roman"/>
+          <w:b/>
+          <w:b/>
+          <w:bCs/>
+          <w:sz w:val="24"/>
+          <w:szCs w:val="24"/>
+        </w:rPr>
+      </w:pPr>
+      <w:r>
+        <w:rPr>
+          <w:rFonts w:cs="Times New Roman" w:ascii="Verdana" w:hAnsi="Verdana"/>
+          <w:b/>
+          <w:bCs/>
+          <w:sz w:val="24"/>
+          <w:szCs w:val="24"/>
+          <w:lang w:val="en-US"/>
+        </w:rPr>
+        <w:t xml:space="preserve">Regra 2: “jogo repetido” - </w:t>
       </w:r>
       <w:r>
         <w:rPr>
@@ -3273,85 +3121,37 @@
       </w:pPr>
       <w:r>
         <w:rPr>
-          <w:rFonts w:cs="Times New Roman" w:ascii="Verdana" w:hAnsi="Verdana"/>
-          <w:b/>
-          <w:bCs/>
-          <w:sz w:val="24"/>
-          <w:szCs w:val="24"/>
-        </w:rPr>
-      </w:r>
-    </w:p>
-    <w:p>
-      <w:pPr>
-        <w:pStyle w:val="Normal"/>
-        <w:tabs>
-          <w:tab w:val="clear" w:pos="708"/>
-          <w:tab w:val="left" w:pos="5358" w:leader="none"/>
-        </w:tabs>
-        <w:jc w:val="left"/>
-        <w:rPr>
-          <w:rFonts w:ascii="Verdana" w:hAnsi="Verdana" w:cs="Times New Roman"/>
-          <w:b/>
-          <w:b/>
-          <w:bCs/>
-          <w:sz w:val="24"/>
-          <w:szCs w:val="24"/>
-        </w:rPr>
-      </w:pPr>
-      <w:r>
-        <w:rPr>
-          <w:rFonts w:cs="Times New Roman" w:ascii="Verdana" w:hAnsi="Verdana"/>
-          <w:b/>
-          <w:bCs/>
-          <w:sz w:val="24"/>
-          <w:szCs w:val="24"/>
-          <w:lang w:val="en-US"/>
-        </w:rPr>
-        <w:t xml:space="preserve">Regra </w:t>
-      </w:r>
-      <w:r>
-        <w:rPr>
-          <w:rFonts w:cs="Times New Roman" w:ascii="Verdana" w:hAnsi="Verdana"/>
-          <w:b/>
-          <w:bCs/>
-          <w:sz w:val="24"/>
-          <w:szCs w:val="24"/>
-          <w:lang w:val="en-US"/>
-        </w:rPr>
-        <w:t>3</w:t>
-      </w:r>
-      <w:r>
-        <w:rPr>
-          <w:rFonts w:cs="Times New Roman" w:ascii="Verdana" w:hAnsi="Verdana"/>
-          <w:b/>
-          <w:bCs/>
-          <w:sz w:val="24"/>
-          <w:szCs w:val="24"/>
-          <w:lang w:val="en-US"/>
-        </w:rPr>
-        <w:t>: “equipa</w:t>
-      </w:r>
-      <w:r>
-        <w:rPr>
-          <w:rFonts w:cs="Times New Roman" w:ascii="Verdana" w:hAnsi="Verdana"/>
-          <w:b/>
-          <w:bCs/>
-          <w:sz w:val="24"/>
-          <w:szCs w:val="24"/>
-          <w:lang w:val="en-US"/>
-        </w:rPr>
-        <w:t>s</w:t>
-      </w:r>
-      <w:r>
-        <w:rPr>
-          <w:rFonts w:cs="Times New Roman" w:ascii="Verdana" w:hAnsi="Verdana"/>
-          <w:b/>
-          <w:bCs/>
-          <w:sz w:val="24"/>
-          <w:szCs w:val="24"/>
-          <w:lang w:val="en-US"/>
-        </w:rPr>
-        <w:t xml:space="preserve">” - </w:t>
+          <w:lang w:val="en-US"/>
+        </w:rPr>
+      </w:r>
+    </w:p>
+    <w:p>
+      <w:pPr>
+        <w:pStyle w:val="Normal"/>
+        <w:tabs>
+          <w:tab w:val="clear" w:pos="708"/>
+          <w:tab w:val="left" w:pos="5358" w:leader="none"/>
+        </w:tabs>
+        <w:jc w:val="left"/>
+        <w:rPr>
+          <w:rFonts w:ascii="Verdana" w:hAnsi="Verdana" w:cs="Times New Roman"/>
+          <w:b/>
+          <w:b/>
+          <w:bCs/>
+          <w:sz w:val="24"/>
+          <w:szCs w:val="24"/>
+        </w:rPr>
+      </w:pPr>
+      <w:r>
+        <w:rPr>
+          <w:rFonts w:cs="Times New Roman" w:ascii="Verdana" w:hAnsi="Verdana"/>
+          <w:b/>
+          <w:bCs/>
+          <w:sz w:val="24"/>
+          <w:szCs w:val="24"/>
+          <w:lang w:val="en-US"/>
+        </w:rPr>
+        <w:t xml:space="preserve">Regra 3: “equipas” - </w:t>
       </w:r>
       <w:r>
         <w:rPr>
@@ -3408,85 +3208,37 @@
       </w:pPr>
       <w:r>
         <w:rPr>
-          <w:rFonts w:cs="Times New Roman" w:ascii="Verdana" w:hAnsi="Verdana"/>
-          <w:b/>
-          <w:bCs/>
-          <w:sz w:val="24"/>
-          <w:szCs w:val="24"/>
-        </w:rPr>
-      </w:r>
-    </w:p>
-    <w:p>
-      <w:pPr>
-        <w:pStyle w:val="Normal"/>
-        <w:tabs>
-          <w:tab w:val="clear" w:pos="708"/>
-          <w:tab w:val="left" w:pos="5358" w:leader="none"/>
-        </w:tabs>
-        <w:jc w:val="left"/>
-        <w:rPr>
-          <w:rFonts w:ascii="Verdana" w:hAnsi="Verdana" w:cs="Times New Roman"/>
-          <w:b/>
-          <w:b/>
-          <w:bCs/>
-          <w:sz w:val="24"/>
-          <w:szCs w:val="24"/>
-        </w:rPr>
-      </w:pPr>
-      <w:r>
-        <w:rPr>
-          <w:rFonts w:cs="Times New Roman" w:ascii="Verdana" w:hAnsi="Verdana"/>
-          <w:b/>
-          <w:bCs/>
-          <w:sz w:val="24"/>
-          <w:szCs w:val="24"/>
-          <w:lang w:val="en-US"/>
-        </w:rPr>
-        <w:t xml:space="preserve">Regra </w:t>
-      </w:r>
-      <w:r>
-        <w:rPr>
-          <w:rFonts w:cs="Times New Roman" w:ascii="Verdana" w:hAnsi="Verdana"/>
-          <w:b/>
-          <w:bCs/>
-          <w:sz w:val="24"/>
-          <w:szCs w:val="24"/>
-          <w:lang w:val="en-US"/>
-        </w:rPr>
-        <w:t>4</w:t>
-      </w:r>
-      <w:r>
-        <w:rPr>
-          <w:rFonts w:cs="Times New Roman" w:ascii="Verdana" w:hAnsi="Verdana"/>
-          <w:b/>
-          <w:bCs/>
-          <w:sz w:val="24"/>
-          <w:szCs w:val="24"/>
-          <w:lang w:val="en-US"/>
-        </w:rPr>
-        <w:t>: “</w:t>
-      </w:r>
-      <w:r>
-        <w:rPr>
-          <w:rFonts w:cs="Times New Roman" w:ascii="Verdana" w:hAnsi="Verdana"/>
-          <w:b/>
-          <w:bCs/>
-          <w:sz w:val="24"/>
-          <w:szCs w:val="24"/>
-          <w:lang w:val="en-US"/>
-        </w:rPr>
-        <w:t>pontos</w:t>
-      </w:r>
-      <w:r>
-        <w:rPr>
-          <w:rFonts w:cs="Times New Roman" w:ascii="Verdana" w:hAnsi="Verdana"/>
-          <w:b/>
-          <w:bCs/>
-          <w:sz w:val="24"/>
-          <w:szCs w:val="24"/>
-          <w:lang w:val="en-US"/>
-        </w:rPr>
-        <w:t xml:space="preserve">” - </w:t>
+          <w:lang w:val="en-US"/>
+        </w:rPr>
+      </w:r>
+    </w:p>
+    <w:p>
+      <w:pPr>
+        <w:pStyle w:val="Normal"/>
+        <w:tabs>
+          <w:tab w:val="clear" w:pos="708"/>
+          <w:tab w:val="left" w:pos="5358" w:leader="none"/>
+        </w:tabs>
+        <w:jc w:val="left"/>
+        <w:rPr>
+          <w:rFonts w:ascii="Verdana" w:hAnsi="Verdana" w:cs="Times New Roman"/>
+          <w:b/>
+          <w:b/>
+          <w:bCs/>
+          <w:sz w:val="24"/>
+          <w:szCs w:val="24"/>
+        </w:rPr>
+      </w:pPr>
+      <w:r>
+        <w:rPr>
+          <w:rFonts w:cs="Times New Roman" w:ascii="Verdana" w:hAnsi="Verdana"/>
+          <w:b/>
+          <w:bCs/>
+          <w:sz w:val="24"/>
+          <w:szCs w:val="24"/>
+          <w:lang w:val="en-US"/>
+        </w:rPr>
+        <w:t xml:space="preserve">Regra 4: “pontos” - </w:t>
       </w:r>
       <w:r>
         <w:rPr>
@@ -3543,85 +3295,37 @@
       </w:pPr>
       <w:r>
         <w:rPr>
-          <w:rFonts w:cs="Times New Roman" w:ascii="Verdana" w:hAnsi="Verdana"/>
-          <w:b/>
-          <w:bCs/>
-          <w:sz w:val="24"/>
-          <w:szCs w:val="24"/>
-        </w:rPr>
-      </w:r>
-    </w:p>
-    <w:p>
-      <w:pPr>
-        <w:pStyle w:val="Normal"/>
-        <w:tabs>
-          <w:tab w:val="clear" w:pos="708"/>
-          <w:tab w:val="left" w:pos="5358" w:leader="none"/>
-        </w:tabs>
-        <w:jc w:val="left"/>
-        <w:rPr>
-          <w:rFonts w:ascii="Verdana" w:hAnsi="Verdana" w:cs="Times New Roman"/>
-          <w:b/>
-          <w:b/>
-          <w:bCs/>
-          <w:sz w:val="24"/>
-          <w:szCs w:val="24"/>
-        </w:rPr>
-      </w:pPr>
-      <w:r>
-        <w:rPr>
-          <w:rFonts w:cs="Times New Roman" w:ascii="Verdana" w:hAnsi="Verdana"/>
-          <w:b/>
-          <w:bCs/>
-          <w:sz w:val="24"/>
-          <w:szCs w:val="24"/>
-          <w:lang w:val="en-US"/>
-        </w:rPr>
-        <w:t xml:space="preserve">Regra </w:t>
-      </w:r>
-      <w:r>
-        <w:rPr>
-          <w:rFonts w:cs="Times New Roman" w:ascii="Verdana" w:hAnsi="Verdana"/>
-          <w:b/>
-          <w:bCs/>
-          <w:sz w:val="24"/>
-          <w:szCs w:val="24"/>
-          <w:lang w:val="en-US"/>
-        </w:rPr>
-        <w:t>5</w:t>
-      </w:r>
-      <w:r>
-        <w:rPr>
-          <w:rFonts w:cs="Times New Roman" w:ascii="Verdana" w:hAnsi="Verdana"/>
-          <w:b/>
-          <w:bCs/>
-          <w:sz w:val="24"/>
-          <w:szCs w:val="24"/>
-          <w:lang w:val="en-US"/>
-        </w:rPr>
-        <w:t>: “</w:t>
-      </w:r>
-      <w:r>
-        <w:rPr>
-          <w:rFonts w:cs="Times New Roman" w:ascii="Verdana" w:hAnsi="Verdana"/>
-          <w:b/>
-          <w:bCs/>
-          <w:sz w:val="24"/>
-          <w:szCs w:val="24"/>
-          <w:lang w:val="en-US"/>
-        </w:rPr>
-        <w:t>empates</w:t>
-      </w:r>
-      <w:r>
-        <w:rPr>
-          <w:rFonts w:cs="Times New Roman" w:ascii="Verdana" w:hAnsi="Verdana"/>
-          <w:b/>
-          <w:bCs/>
-          <w:sz w:val="24"/>
-          <w:szCs w:val="24"/>
-          <w:lang w:val="en-US"/>
-        </w:rPr>
-        <w:t xml:space="preserve">” - </w:t>
+          <w:lang w:val="en-US"/>
+        </w:rPr>
+      </w:r>
+    </w:p>
+    <w:p>
+      <w:pPr>
+        <w:pStyle w:val="Normal"/>
+        <w:tabs>
+          <w:tab w:val="clear" w:pos="708"/>
+          <w:tab w:val="left" w:pos="5358" w:leader="none"/>
+        </w:tabs>
+        <w:jc w:val="left"/>
+        <w:rPr>
+          <w:rFonts w:ascii="Verdana" w:hAnsi="Verdana" w:cs="Times New Roman"/>
+          <w:b/>
+          <w:b/>
+          <w:bCs/>
+          <w:sz w:val="24"/>
+          <w:szCs w:val="24"/>
+        </w:rPr>
+      </w:pPr>
+      <w:r>
+        <w:rPr>
+          <w:rFonts w:cs="Times New Roman" w:ascii="Verdana" w:hAnsi="Verdana"/>
+          <w:b/>
+          <w:bCs/>
+          <w:sz w:val="24"/>
+          <w:szCs w:val="24"/>
+          <w:lang w:val="en-US"/>
+        </w:rPr>
+        <w:t xml:space="preserve">Regra 5: “empates” - </w:t>
       </w:r>
       <w:r>
         <w:rPr>
@@ -3678,63 +3382,37 @@
       </w:pPr>
       <w:r>
         <w:rPr>
-          <w:rFonts w:cs="Times New Roman" w:ascii="Verdana" w:hAnsi="Verdana"/>
-          <w:b/>
-          <w:bCs/>
-          <w:sz w:val="24"/>
-          <w:szCs w:val="24"/>
-        </w:rPr>
-      </w:r>
-    </w:p>
-    <w:p>
-      <w:pPr>
-        <w:pStyle w:val="Normal"/>
-        <w:tabs>
-          <w:tab w:val="clear" w:pos="708"/>
-          <w:tab w:val="left" w:pos="5358" w:leader="none"/>
-        </w:tabs>
-        <w:jc w:val="left"/>
-        <w:rPr>
-          <w:rFonts w:ascii="Verdana" w:hAnsi="Verdana" w:cs="Times New Roman"/>
-          <w:b/>
-          <w:b/>
-          <w:bCs/>
-          <w:sz w:val="24"/>
-          <w:szCs w:val="24"/>
-        </w:rPr>
-      </w:pPr>
-      <w:r>
-        <w:rPr>
-          <w:rFonts w:cs="Times New Roman" w:ascii="Verdana" w:hAnsi="Verdana"/>
-          <w:b/>
-          <w:bCs/>
-          <w:sz w:val="24"/>
-          <w:szCs w:val="24"/>
-          <w:lang w:val="en-US"/>
-        </w:rPr>
-        <w:t xml:space="preserve">Regra </w:t>
-      </w:r>
-      <w:r>
-        <w:rPr>
-          <w:rFonts w:cs="Times New Roman" w:ascii="Verdana" w:hAnsi="Verdana"/>
-          <w:b/>
-          <w:bCs/>
-          <w:sz w:val="24"/>
-          <w:szCs w:val="24"/>
-          <w:lang w:val="en-US"/>
-        </w:rPr>
-        <w:t>6</w:t>
-      </w:r>
-      <w:r>
-        <w:rPr>
-          <w:rFonts w:cs="Times New Roman" w:ascii="Verdana" w:hAnsi="Verdana"/>
-          <w:b/>
-          <w:bCs/>
-          <w:sz w:val="24"/>
-          <w:szCs w:val="24"/>
-          <w:lang w:val="en-US"/>
-        </w:rPr>
-        <w:t xml:space="preserve">: “mesma equipa” - </w:t>
+          <w:lang w:val="en-US"/>
+        </w:rPr>
+      </w:r>
+    </w:p>
+    <w:p>
+      <w:pPr>
+        <w:pStyle w:val="Normal"/>
+        <w:tabs>
+          <w:tab w:val="clear" w:pos="708"/>
+          <w:tab w:val="left" w:pos="5358" w:leader="none"/>
+        </w:tabs>
+        <w:jc w:val="left"/>
+        <w:rPr>
+          <w:rFonts w:ascii="Verdana" w:hAnsi="Verdana" w:cs="Times New Roman"/>
+          <w:b/>
+          <w:b/>
+          <w:bCs/>
+          <w:sz w:val="24"/>
+          <w:szCs w:val="24"/>
+        </w:rPr>
+      </w:pPr>
+      <w:r>
+        <w:rPr>
+          <w:rFonts w:cs="Times New Roman" w:ascii="Verdana" w:hAnsi="Verdana"/>
+          <w:b/>
+          <w:bCs/>
+          <w:sz w:val="24"/>
+          <w:szCs w:val="24"/>
+          <w:lang w:val="en-US"/>
+        </w:rPr>
+        <w:t xml:space="preserve">Regra 6: “mesma equipa” - </w:t>
       </w:r>
       <w:r>
         <w:rPr>
@@ -3784,19 +3462,265 @@
           <w:tab w:val="clear" w:pos="708"/>
           <w:tab w:val="left" w:pos="5358" w:leader="none"/>
         </w:tabs>
-        <w:jc w:val="left"/>
-        <w:rPr>
-          <w:lang w:val="en-US"/>
-        </w:rPr>
-      </w:pPr>
-      <w:r>
-        <w:rPr>
-          <w:rFonts w:cs="Times New Roman" w:ascii="Verdana" w:hAnsi="Verdana"/>
-          <w:b/>
-          <w:bCs/>
-          <w:sz w:val="24"/>
-          <w:szCs w:val="24"/>
-        </w:rPr>
+        <w:jc w:val="center"/>
+        <w:rPr>
+          <w:lang w:val="en-US"/>
+        </w:rPr>
+      </w:pPr>
+      <w:r>
+        <w:rPr>
+          <w:rFonts w:cs="Times New Roman" w:ascii="Verdana" w:hAnsi="Verdana"/>
+          <w:b/>
+          <w:bCs/>
+          <w:sz w:val="28"/>
+          <w:szCs w:val="28"/>
+          <w:lang w:val="en-US"/>
+        </w:rPr>
+        <w:t>EXECUÇÃO</w:t>
+      </w:r>
+    </w:p>
+    <w:p>
+      <w:pPr>
+        <w:pStyle w:val="Normal"/>
+        <w:tabs>
+          <w:tab w:val="clear" w:pos="708"/>
+          <w:tab w:val="left" w:pos="5358" w:leader="none"/>
+        </w:tabs>
+        <w:jc w:val="left"/>
+        <w:rPr>
+          <w:rFonts w:ascii="Verdana" w:hAnsi="Verdana" w:cs="Times New Roman"/>
+          <w:b/>
+          <w:b/>
+          <w:bCs/>
+          <w:sz w:val="28"/>
+          <w:szCs w:val="28"/>
+        </w:rPr>
+      </w:pPr>
+      <w:r>
+        <w:rPr>
+          <w:lang w:val="en-US"/>
+        </w:rPr>
+      </w:r>
+    </w:p>
+    <w:p>
+      <w:pPr>
+        <w:pStyle w:val="Normal"/>
+        <w:tabs>
+          <w:tab w:val="clear" w:pos="708"/>
+          <w:tab w:val="left" w:pos="5358" w:leader="none"/>
+        </w:tabs>
+        <w:jc w:val="left"/>
+        <w:rPr>
+          <w:lang w:val="en-US"/>
+        </w:rPr>
+      </w:pPr>
+      <w:r>
+        <w:rPr>
+          <w:rFonts w:cs="Times New Roman" w:ascii="Verdana" w:hAnsi="Verdana"/>
+          <w:b/>
+          <w:bCs/>
+          <w:sz w:val="28"/>
+          <w:szCs w:val="28"/>
+          <w:lang w:val="en-US"/>
+        </w:rPr>
+        <w:t>Como executar a aplicação?</w:t>
+      </w:r>
+    </w:p>
+    <w:p>
+      <w:pPr>
+        <w:pStyle w:val="Normal"/>
+        <w:tabs>
+          <w:tab w:val="clear" w:pos="708"/>
+          <w:tab w:val="left" w:pos="5358" w:leader="none"/>
+        </w:tabs>
+        <w:jc w:val="left"/>
+        <w:rPr>
+          <w:b w:val="false"/>
+          <w:b w:val="false"/>
+          <w:bCs w:val="false"/>
+          <w:lang w:val="en-US"/>
+        </w:rPr>
+      </w:pPr>
+      <w:r>
+        <w:rPr>
+          <w:rFonts w:cs="Times New Roman" w:ascii="Verdana" w:hAnsi="Verdana"/>
+          <w:b w:val="false"/>
+          <w:bCs w:val="false"/>
+          <w:sz w:val="28"/>
+          <w:szCs w:val="28"/>
+          <w:lang w:val="en-US"/>
+        </w:rPr>
+        <w:t>1 – Abra o interpretador prolog</w:t>
+      </w:r>
+    </w:p>
+    <w:p>
+      <w:pPr>
+        <w:pStyle w:val="Normal"/>
+        <w:tabs>
+          <w:tab w:val="clear" w:pos="708"/>
+          <w:tab w:val="left" w:pos="5358" w:leader="none"/>
+        </w:tabs>
+        <w:jc w:val="left"/>
+        <w:rPr>
+          <w:b w:val="false"/>
+          <w:b w:val="false"/>
+          <w:bCs w:val="false"/>
+          <w:lang w:val="en-US"/>
+        </w:rPr>
+      </w:pPr>
+      <w:r>
+        <w:rPr>
+          <w:rFonts w:cs="Times New Roman" w:ascii="Verdana" w:hAnsi="Verdana"/>
+          <w:b w:val="false"/>
+          <w:bCs w:val="false"/>
+          <w:sz w:val="28"/>
+          <w:szCs w:val="28"/>
+          <w:lang w:val="en-US"/>
+        </w:rPr>
+        <w:t>2 – Consulte o arquivo “meio_campo.pl”</w:t>
+      </w:r>
+    </w:p>
+    <w:p>
+      <w:pPr>
+        <w:pStyle w:val="Normal"/>
+        <w:tabs>
+          <w:tab w:val="clear" w:pos="708"/>
+          <w:tab w:val="left" w:pos="5358" w:leader="none"/>
+        </w:tabs>
+        <w:jc w:val="left"/>
+        <w:rPr>
+          <w:b w:val="false"/>
+          <w:b w:val="false"/>
+          <w:bCs w:val="false"/>
+          <w:lang w:val="en-US"/>
+        </w:rPr>
+      </w:pPr>
+      <w:r>
+        <w:rPr>
+          <w:rFonts w:cs="Times New Roman" w:ascii="Verdana" w:hAnsi="Verdana"/>
+          <w:b w:val="false"/>
+          <w:bCs w:val="false"/>
+          <w:sz w:val="28"/>
+          <w:szCs w:val="28"/>
+          <w:lang w:val="en-US"/>
+        </w:rPr>
+        <w:t>3 – chame a funcao (regra) “start.” para iniciar a aplicação</w:t>
+      </w:r>
+    </w:p>
+    <w:p>
+      <w:pPr>
+        <w:pStyle w:val="Normal"/>
+        <w:tabs>
+          <w:tab w:val="clear" w:pos="708"/>
+          <w:tab w:val="left" w:pos="5358" w:leader="none"/>
+        </w:tabs>
+        <w:jc w:val="left"/>
+        <w:rPr>
+          <w:rFonts w:ascii="Verdana" w:hAnsi="Verdana" w:cs="Times New Roman"/>
+          <w:sz w:val="28"/>
+          <w:szCs w:val="28"/>
+        </w:rPr>
+      </w:pPr>
+      <w:r>
+        <w:rPr>
+          <w:b w:val="false"/>
+          <w:bCs w:val="false"/>
+          <w:lang w:val="en-US"/>
+        </w:rPr>
+      </w:r>
+    </w:p>
+    <w:p>
+      <w:pPr>
+        <w:pStyle w:val="Normal"/>
+        <w:tabs>
+          <w:tab w:val="clear" w:pos="708"/>
+          <w:tab w:val="left" w:pos="5358" w:leader="none"/>
+        </w:tabs>
+        <w:jc w:val="left"/>
+        <w:rPr>
+          <w:b w:val="false"/>
+          <w:b w:val="false"/>
+          <w:bCs w:val="false"/>
+          <w:lang w:val="en-US"/>
+        </w:rPr>
+      </w:pPr>
+      <w:r>
+        <w:rPr>
+          <w:rFonts w:cs="Times New Roman" w:ascii="Verdana" w:hAnsi="Verdana"/>
+          <w:b w:val="false"/>
+          <w:bCs w:val="false"/>
+          <w:sz w:val="28"/>
+          <w:szCs w:val="28"/>
+          <w:lang w:val="en-US"/>
+        </w:rPr>
+        <w:t>Ex:</w:t>
+      </w:r>
+    </w:p>
+    <w:p>
+      <w:pPr>
+        <w:pStyle w:val="Normal"/>
+        <w:tabs>
+          <w:tab w:val="clear" w:pos="708"/>
+          <w:tab w:val="left" w:pos="5358" w:leader="none"/>
+        </w:tabs>
+        <w:jc w:val="left"/>
+        <w:rPr>
+          <w:rFonts w:ascii="Verdana" w:hAnsi="Verdana" w:cs="Times New Roman"/>
+          <w:sz w:val="28"/>
+          <w:szCs w:val="28"/>
+        </w:rPr>
+      </w:pPr>
+      <w:r>
+        <w:rPr>
+          <w:b w:val="false"/>
+          <w:bCs w:val="false"/>
+          <w:lang w:val="en-US"/>
+        </w:rPr>
+        <w:drawing>
+          <wp:anchor behindDoc="0" distT="0" distB="0" distL="0" distR="0" simplePos="0" locked="0" layoutInCell="1" allowOverlap="1" relativeHeight="3">
+            <wp:simplePos x="0" y="0"/>
+            <wp:positionH relativeFrom="column">
+              <wp:align>center</wp:align>
+            </wp:positionH>
+            <wp:positionV relativeFrom="paragraph">
+              <wp:posOffset>635</wp:posOffset>
+            </wp:positionV>
+            <wp:extent cx="5132070" cy="2943225"/>
+            <wp:effectExtent l="0" t="0" r="0" b="0"/>
+            <wp:wrapSquare wrapText="largest"/>
+            <wp:docPr id="2" name="Image2" descr=""/>
+            <wp:cNvGraphicFramePr>
+              <a:graphicFrameLocks xmlns:a="http://schemas.openxmlformats.org/drawingml/2006/main" noChangeAspect="1"/>
+            </wp:cNvGraphicFramePr>
+            <a:graphic xmlns:a="http://schemas.openxmlformats.org/drawingml/2006/main">
+              <a:graphicData uri="http://schemas.openxmlformats.org/drawingml/2006/picture">
+                <pic:pic xmlns:pic="http://schemas.openxmlformats.org/drawingml/2006/picture">
+                  <pic:nvPicPr>
+                    <pic:cNvPr id="2" name="Image2" descr=""/>
+                    <pic:cNvPicPr>
+                      <a:picLocks noChangeAspect="1" noChangeArrowheads="1"/>
+                    </pic:cNvPicPr>
+                  </pic:nvPicPr>
+                  <pic:blipFill>
+                    <a:blip r:embed="rId3"/>
+                    <a:stretch>
+                      <a:fillRect/>
+                    </a:stretch>
+                  </pic:blipFill>
+                  <pic:spPr bwMode="auto">
+                    <a:xfrm>
+                      <a:off x="0" y="0"/>
+                      <a:ext cx="5132070" cy="2943225"/>
+                    </a:xfrm>
+                    <a:prstGeom prst="rect">
+                      <a:avLst/>
+                    </a:prstGeom>
+                  </pic:spPr>
+                </pic:pic>
+              </a:graphicData>
+            </a:graphic>
+          </wp:anchor>
+        </w:drawing>
       </w:r>
       <w:r>
         <w:br w:type="page"/>
@@ -3811,9 +3735,7 @@
         </w:tabs>
         <w:spacing w:before="0" w:after="0"/>
         <w:contextualSpacing/>
-        <w:rPr>
-          <w:rFonts w:ascii="Verdana" w:hAnsi="Verdana"/>
-        </w:rPr>
+        <w:rPr/>
       </w:pPr>
       <w:r>
         <w:rPr>
@@ -3855,7 +3777,7 @@
     <w:qFormat/>
     <w:pPr>
       <w:widowControl/>
-      <w:overflowPunct w:val="false"/>
+      <w:overflowPunct w:val="true"/>
       <w:bidi w:val="0"/>
       <w:spacing w:lineRule="auto" w:line="259" w:before="0" w:after="160"/>
       <w:jc w:val="left"/>
@@ -3873,6 +3795,13 @@
     <w:name w:val="Default Paragraph Font"/>
     <w:qFormat/>
     <w:rPr/>
+  </w:style>
+  <w:style w:type="character" w:styleId="Bullets">
+    <w:name w:val="Bullets"/>
+    <w:qFormat/>
+    <w:rPr>
+      <w:rFonts w:ascii="OpenSymbol" w:hAnsi="OpenSymbol" w:eastAsia="OpenSymbol" w:cs="OpenSymbol"/>
+    </w:rPr>
   </w:style>
   <w:style w:type="paragraph" w:styleId="Heading">
     <w:name w:val="Heading"/>

</xml_diff>